<commit_message>
modifiche casi d'uso ricette e gestire i compiti
</commit_message>
<xml_diff>
--- a/Gestire ricette - esame/1 - user stories + processi.docx
+++ b/Gestire ricette - esame/1 - user stories + processi.docx
@@ -115,32 +115,132 @@
           <w:szCs w:val="20"/>
         </w:rPr>
       </w:pPr>
-      <w:r>
-        <w:rPr>
-          <w:rFonts w:ascii="Oxygen" w:eastAsia="Oxygen" w:hAnsi="Oxygen" w:cs="Oxygen"/>
-          <w:sz w:val="20"/>
-          <w:szCs w:val="20"/>
-        </w:rPr>
-        <w:t xml:space="preserve">Infine dettaglio i singoli passi  in maniera abbastanza precisa perchè mi è capitato di vedere eseguire dei disastri e poi prendermi la colpa perchè i vari passaggi non erano spiegati bene!  Come conseguenza adesso dettaglio ogni singolo passo con precisione. </w:t>
-      </w:r>
-    </w:p>
-    <w:p>
-      <w:pPr>
-        <w:widowControl w:val="0"/>
-        <w:spacing w:after="200"/>
-        <w:rPr>
-          <w:rFonts w:ascii="Oxygen" w:eastAsia="Oxygen" w:hAnsi="Oxygen" w:cs="Oxygen"/>
-          <w:sz w:val="20"/>
-          <w:szCs w:val="20"/>
-        </w:rPr>
-      </w:pPr>
-      <w:r>
-        <w:rPr>
-          <w:rFonts w:ascii="Oxygen" w:eastAsia="Oxygen" w:hAnsi="Oxygen" w:cs="Oxygen"/>
-          <w:sz w:val="20"/>
-          <w:szCs w:val="20"/>
-        </w:rPr>
-        <w:t>Per definire le tempistiche mi servono un po di tentativi quindi spesso le modifico 2 o 3 volte dopo le prime volte che ho eseguito una nuova ricetta. Non sono un amante delle classificazioni ma il nostro capo ci ha chiesto di classificare le ricette secondo un po di criteri in modo da poter comporre più velocemente i menù per gli eventi (es finger food, vegetariano, vegano etc.) e anche di segnalare quali parti possono essere preparate in anticipo se la cucina e il luogo di consumazione sono in posti diversi… questi dettagli tecnici sono quelli che mi annoiano di più e non sempre li azzecco al primo tentativo…</w:t>
+      <w:proofErr w:type="gramStart"/>
+      <w:r>
+        <w:rPr>
+          <w:rFonts w:ascii="Oxygen" w:eastAsia="Oxygen" w:hAnsi="Oxygen" w:cs="Oxygen"/>
+          <w:sz w:val="20"/>
+          <w:szCs w:val="20"/>
+        </w:rPr>
+        <w:t>Infine</w:t>
+      </w:r>
+      <w:proofErr w:type="gramEnd"/>
+      <w:r>
+        <w:rPr>
+          <w:rFonts w:ascii="Oxygen" w:eastAsia="Oxygen" w:hAnsi="Oxygen" w:cs="Oxygen"/>
+          <w:sz w:val="20"/>
+          <w:szCs w:val="20"/>
+        </w:rPr>
+        <w:t xml:space="preserve"> dettaglio i singoli passi  in maniera abbastanza precisa </w:t>
+      </w:r>
+      <w:proofErr w:type="spellStart"/>
+      <w:r>
+        <w:rPr>
+          <w:rFonts w:ascii="Oxygen" w:eastAsia="Oxygen" w:hAnsi="Oxygen" w:cs="Oxygen"/>
+          <w:sz w:val="20"/>
+          <w:szCs w:val="20"/>
+        </w:rPr>
+        <w:t>perchè</w:t>
+      </w:r>
+      <w:proofErr w:type="spellEnd"/>
+      <w:r>
+        <w:rPr>
+          <w:rFonts w:ascii="Oxygen" w:eastAsia="Oxygen" w:hAnsi="Oxygen" w:cs="Oxygen"/>
+          <w:sz w:val="20"/>
+          <w:szCs w:val="20"/>
+        </w:rPr>
+        <w:t xml:space="preserve"> mi è capitato di vedere eseguire dei disastri e poi prendermi la colpa </w:t>
+      </w:r>
+      <w:proofErr w:type="spellStart"/>
+      <w:r>
+        <w:rPr>
+          <w:rFonts w:ascii="Oxygen" w:eastAsia="Oxygen" w:hAnsi="Oxygen" w:cs="Oxygen"/>
+          <w:sz w:val="20"/>
+          <w:szCs w:val="20"/>
+        </w:rPr>
+        <w:t>perchè</w:t>
+      </w:r>
+      <w:proofErr w:type="spellEnd"/>
+      <w:r>
+        <w:rPr>
+          <w:rFonts w:ascii="Oxygen" w:eastAsia="Oxygen" w:hAnsi="Oxygen" w:cs="Oxygen"/>
+          <w:sz w:val="20"/>
+          <w:szCs w:val="20"/>
+        </w:rPr>
+        <w:t xml:space="preserve"> i vari passaggi non erano spiegati bene!  Come conseguenza adesso dettaglio ogni singolo passo con precisione. </w:t>
+      </w:r>
+    </w:p>
+    <w:p>
+      <w:pPr>
+        <w:widowControl w:val="0"/>
+        <w:spacing w:after="200"/>
+        <w:rPr>
+          <w:rFonts w:ascii="Oxygen" w:eastAsia="Oxygen" w:hAnsi="Oxygen" w:cs="Oxygen"/>
+          <w:sz w:val="20"/>
+          <w:szCs w:val="20"/>
+        </w:rPr>
+      </w:pPr>
+      <w:r>
+        <w:rPr>
+          <w:rFonts w:ascii="Oxygen" w:eastAsia="Oxygen" w:hAnsi="Oxygen" w:cs="Oxygen"/>
+          <w:sz w:val="20"/>
+          <w:szCs w:val="20"/>
+        </w:rPr>
+        <w:t xml:space="preserve">Per definire le tempistiche mi servono un </w:t>
+      </w:r>
+      <w:proofErr w:type="spellStart"/>
+      <w:r>
+        <w:rPr>
+          <w:rFonts w:ascii="Oxygen" w:eastAsia="Oxygen" w:hAnsi="Oxygen" w:cs="Oxygen"/>
+          <w:sz w:val="20"/>
+          <w:szCs w:val="20"/>
+        </w:rPr>
+        <w:t>po</w:t>
+      </w:r>
+      <w:proofErr w:type="spellEnd"/>
+      <w:r>
+        <w:rPr>
+          <w:rFonts w:ascii="Oxygen" w:eastAsia="Oxygen" w:hAnsi="Oxygen" w:cs="Oxygen"/>
+          <w:sz w:val="20"/>
+          <w:szCs w:val="20"/>
+        </w:rPr>
+        <w:t xml:space="preserve"> di tentativi quindi spesso le modifico 2 o 3 volte dopo le prime volte che ho eseguito una nuova ricetta. Non sono un amante delle classificazioni ma il nostro capo ci ha chiesto di classificare le ricette secondo un </w:t>
+      </w:r>
+      <w:proofErr w:type="spellStart"/>
+      <w:r>
+        <w:rPr>
+          <w:rFonts w:ascii="Oxygen" w:eastAsia="Oxygen" w:hAnsi="Oxygen" w:cs="Oxygen"/>
+          <w:sz w:val="20"/>
+          <w:szCs w:val="20"/>
+        </w:rPr>
+        <w:t>po</w:t>
+      </w:r>
+      <w:proofErr w:type="spellEnd"/>
+      <w:r>
+        <w:rPr>
+          <w:rFonts w:ascii="Oxygen" w:eastAsia="Oxygen" w:hAnsi="Oxygen" w:cs="Oxygen"/>
+          <w:sz w:val="20"/>
+          <w:szCs w:val="20"/>
+        </w:rPr>
+        <w:t xml:space="preserve"> di criteri in modo da poter comporre più velocemente i menù per gli eventi (es finger food, vegetariano, vegano etc.) e anche di segnalare quali parti possono essere preparate in anticipo se la cucina e il luogo di consumazione sono in posti diversi… questi dettagli tecnici sono quelli che mi annoiano di più e non sempre </w:t>
+      </w:r>
+      <w:proofErr w:type="spellStart"/>
+      <w:r>
+        <w:rPr>
+          <w:rFonts w:ascii="Oxygen" w:eastAsia="Oxygen" w:hAnsi="Oxygen" w:cs="Oxygen"/>
+          <w:sz w:val="20"/>
+          <w:szCs w:val="20"/>
+        </w:rPr>
+        <w:t>li</w:t>
+      </w:r>
+      <w:proofErr w:type="spellEnd"/>
+      <w:r>
+        <w:rPr>
+          <w:rFonts w:ascii="Oxygen" w:eastAsia="Oxygen" w:hAnsi="Oxygen" w:cs="Oxygen"/>
+          <w:sz w:val="20"/>
+          <w:szCs w:val="20"/>
+        </w:rPr>
+        <w:t xml:space="preserve"> azzecco al primo tentativo…</w:t>
       </w:r>
       <w:bookmarkStart w:id="1" w:name="_1b35uimu5j3g" w:colFirst="0" w:colLast="0"/>
       <w:bookmarkEnd w:id="1"/>
@@ -165,6 +265,7 @@
           <w:numId w:val="1"/>
         </w:numPr>
         <w:spacing w:after="200"/>
+        <w:jc w:val="left"/>
         <w:rPr>
           <w:rFonts w:ascii="Oxygen" w:eastAsia="Oxygen" w:hAnsi="Oxygen" w:cs="Oxygen"/>
           <w:sz w:val="20"/>
@@ -186,6 +287,14 @@
           <w:szCs w:val="20"/>
         </w:rPr>
         <w:t>/preparazione</w:t>
+      </w:r>
+      <w:r>
+        <w:rPr>
+          <w:rFonts w:ascii="Oxygen" w:eastAsia="Oxygen" w:hAnsi="Oxygen" w:cs="Oxygen"/>
+          <w:sz w:val="20"/>
+          <w:szCs w:val="20"/>
+        </w:rPr>
+        <w:t xml:space="preserve"> assegnandole un nome</w:t>
       </w:r>
       <w:r>
         <w:rPr>
@@ -379,7 +488,29 @@
           <w:sz w:val="20"/>
           <w:szCs w:val="20"/>
         </w:rPr>
-        <w:t>Ripete dal passo 2 finchè non è soddisfatto</w:t>
+        <w:t xml:space="preserve">Ripete dal passo 2 </w:t>
+      </w:r>
+      <w:proofErr w:type="spellStart"/>
+      <w:r>
+        <w:rPr>
+          <w:rFonts w:ascii="Oxygen" w:eastAsia="Oxygen" w:hAnsi="Oxygen" w:cs="Oxygen"/>
+          <w:i/>
+          <w:iCs/>
+          <w:sz w:val="20"/>
+          <w:szCs w:val="20"/>
+        </w:rPr>
+        <w:t>finchè</w:t>
+      </w:r>
+      <w:proofErr w:type="spellEnd"/>
+      <w:r>
+        <w:rPr>
+          <w:rFonts w:ascii="Oxygen" w:eastAsia="Oxygen" w:hAnsi="Oxygen" w:cs="Oxygen"/>
+          <w:i/>
+          <w:iCs/>
+          <w:sz w:val="20"/>
+          <w:szCs w:val="20"/>
+        </w:rPr>
+        <w:t xml:space="preserve"> non è soddisfatto</w:t>
       </w:r>
     </w:p>
     <w:p>
@@ -525,6 +656,7 @@
         </w:rPr>
         <w:t xml:space="preserve">Ripete dal passo </w:t>
       </w:r>
+      <w:proofErr w:type="gramStart"/>
       <w:r>
         <w:rPr>
           <w:rFonts w:ascii="Oxygen" w:eastAsia="Oxygen" w:hAnsi="Oxygen" w:cs="Oxygen"/>
@@ -535,6 +667,7 @@
         </w:rPr>
         <w:t>6</w:t>
       </w:r>
+      <w:proofErr w:type="gramEnd"/>
       <w:r>
         <w:rPr>
           <w:rFonts w:ascii="Oxygen" w:eastAsia="Oxygen" w:hAnsi="Oxygen" w:cs="Oxygen"/>
@@ -694,32 +827,60 @@
           <w:szCs w:val="20"/>
         </w:rPr>
       </w:pPr>
-      <w:r>
-        <w:rPr>
-          <w:rFonts w:ascii="Oxygen" w:eastAsia="Oxygen" w:hAnsi="Oxygen" w:cs="Oxygen"/>
-          <w:sz w:val="20"/>
-          <w:szCs w:val="20"/>
-        </w:rPr>
-        <w:t>Innanzitutto scrivo i passaggi principali, così come ce li ho in mente. Da lì ricavo anche la lista degli ingredienti, e se la conosco metto anche un’indicazione delle dosi e del numero di persone o della quantità che quelle dosi permettono di preparare. Non sempre però so le dosi esatte.</w:t>
-      </w:r>
-    </w:p>
-    <w:p>
-      <w:pPr>
-        <w:widowControl w:val="0"/>
-        <w:spacing w:after="200"/>
-        <w:rPr>
-          <w:rFonts w:ascii="Oxygen" w:eastAsia="Oxygen" w:hAnsi="Oxygen" w:cs="Oxygen"/>
-          <w:sz w:val="20"/>
-          <w:szCs w:val="20"/>
-        </w:rPr>
-      </w:pPr>
-      <w:r>
-        <w:rPr>
-          <w:rFonts w:ascii="Oxygen" w:eastAsia="Oxygen" w:hAnsi="Oxygen" w:cs="Oxygen"/>
-          <w:sz w:val="20"/>
-          <w:szCs w:val="20"/>
-        </w:rPr>
-        <w:t>Anche per questo successivamente eseguo la ricetta una volta, e verifico man mano (qualche volta mi faccio aiutare!) se i passaggi che avevo scritto sono corretti, soprattutto se avevo dimenticato qualche passaggio o se ero stata imprecisa in qualche indicazione. Inoltre controllo le dosi, e misuro le quantità precise di quegli ingredienti che magari aggiungevo ad occhio.</w:t>
+      <w:proofErr w:type="gramStart"/>
+      <w:r>
+        <w:rPr>
+          <w:rFonts w:ascii="Oxygen" w:eastAsia="Oxygen" w:hAnsi="Oxygen" w:cs="Oxygen"/>
+          <w:sz w:val="20"/>
+          <w:szCs w:val="20"/>
+        </w:rPr>
+        <w:t>Innanzitutto</w:t>
+      </w:r>
+      <w:proofErr w:type="gramEnd"/>
+      <w:r>
+        <w:rPr>
+          <w:rFonts w:ascii="Oxygen" w:eastAsia="Oxygen" w:hAnsi="Oxygen" w:cs="Oxygen"/>
+          <w:sz w:val="20"/>
+          <w:szCs w:val="20"/>
+        </w:rPr>
+        <w:t xml:space="preserve"> scrivo i passaggi principali, così come ce li ho in mente. Da lì ricavo anche la lista degli ingredienti, e se la conosco metto anche un’indicazione delle dosi e del numero di persone o della quantità che quelle dosi permettono di preparare. Non sempre però so le dosi esatte.</w:t>
+      </w:r>
+    </w:p>
+    <w:p>
+      <w:pPr>
+        <w:widowControl w:val="0"/>
+        <w:spacing w:after="200"/>
+        <w:rPr>
+          <w:rFonts w:ascii="Oxygen" w:eastAsia="Oxygen" w:hAnsi="Oxygen" w:cs="Oxygen"/>
+          <w:sz w:val="20"/>
+          <w:szCs w:val="20"/>
+        </w:rPr>
+      </w:pPr>
+      <w:r>
+        <w:rPr>
+          <w:rFonts w:ascii="Oxygen" w:eastAsia="Oxygen" w:hAnsi="Oxygen" w:cs="Oxygen"/>
+          <w:sz w:val="20"/>
+          <w:szCs w:val="20"/>
+        </w:rPr>
+        <w:t xml:space="preserve">Anche per questo successivamente eseguo la ricetta una volta, e verifico man mano (qualche volta mi faccio aiutare!) se i passaggi che avevo scritto sono corretti, soprattutto se avevo dimenticato qualche passaggio o se ero stata imprecisa in qualche indicazione. </w:t>
+      </w:r>
+      <w:proofErr w:type="gramStart"/>
+      <w:r>
+        <w:rPr>
+          <w:rFonts w:ascii="Oxygen" w:eastAsia="Oxygen" w:hAnsi="Oxygen" w:cs="Oxygen"/>
+          <w:sz w:val="20"/>
+          <w:szCs w:val="20"/>
+        </w:rPr>
+        <w:t>Inoltre</w:t>
+      </w:r>
+      <w:proofErr w:type="gramEnd"/>
+      <w:r>
+        <w:rPr>
+          <w:rFonts w:ascii="Oxygen" w:eastAsia="Oxygen" w:hAnsi="Oxygen" w:cs="Oxygen"/>
+          <w:sz w:val="20"/>
+          <w:szCs w:val="20"/>
+        </w:rPr>
+        <w:t xml:space="preserve"> controllo le dosi, e misuro le quantità precise di quegli ingredienti che magari aggiungevo ad occhio.</w:t>
       </w:r>
     </w:p>
     <w:p>
@@ -1004,7 +1165,29 @@
           <w:sz w:val="20"/>
           <w:szCs w:val="20"/>
         </w:rPr>
-        <w:t>Ripete dal passo 2 finché non è soddisfatta</w:t>
+        <w:t xml:space="preserve">Ripete dal passo </w:t>
+      </w:r>
+      <w:proofErr w:type="gramStart"/>
+      <w:r>
+        <w:rPr>
+          <w:rFonts w:ascii="Oxygen" w:eastAsia="Oxygen" w:hAnsi="Oxygen" w:cs="Oxygen"/>
+          <w:i/>
+          <w:iCs/>
+          <w:sz w:val="20"/>
+          <w:szCs w:val="20"/>
+        </w:rPr>
+        <w:t>2</w:t>
+      </w:r>
+      <w:proofErr w:type="gramEnd"/>
+      <w:r>
+        <w:rPr>
+          <w:rFonts w:ascii="Oxygen" w:eastAsia="Oxygen" w:hAnsi="Oxygen" w:cs="Oxygen"/>
+          <w:i/>
+          <w:iCs/>
+          <w:sz w:val="20"/>
+          <w:szCs w:val="20"/>
+        </w:rPr>
+        <w:t xml:space="preserve"> finché non è soddisfatta</w:t>
       </w:r>
     </w:p>
     <w:p>

</xml_diff>